<commit_message>
Removed leftover secrets and cleaned repo
</commit_message>
<xml_diff>
--- a/i221280-SarimRasheed-Report-A02.docx
+++ b/i221280-SarimRasheed-Report-A02.docx
@@ -511,11 +511,9 @@
             <w:hideMark/>
           </w:tcPr>
           <w:p>
-            <w:proofErr w:type="spellStart"/>
             <w:r>
               <w:t>pwd_hash</w:t>
             </w:r>
-            <w:proofErr w:type="spellEnd"/>
           </w:p>
         </w:tc>
         <w:tc>
@@ -539,15 +537,7 @@
     </w:p>
     <w:p>
       <w:r>
-        <w:t xml:space="preserve">salt = </w:t>
-      </w:r>
-      <w:proofErr w:type="spellStart"/>
-      <w:r>
-        <w:t>os.urandom</w:t>
-      </w:r>
-      <w:proofErr w:type="spellEnd"/>
-      <w:r>
-        <w:t>(16)</w:t>
+        <w:t>salt = os.urandom(16)</w:t>
       </w:r>
     </w:p>
     <w:p>
@@ -556,7 +546,6 @@
       </w:r>
     </w:p>
     <w:p>
-      <w:proofErr w:type="spellStart"/>
       <m:oMathPara>
         <m:oMath>
           <m:r>
@@ -565,7 +554,6 @@
             </m:rPr>
             <m:t>pwd_hash</m:t>
           </m:r>
-          <w:proofErr w:type="spellEnd"/>
           <m:r>
             <w:rPr>
               <w:rFonts w:ascii="Cambria Math" w:hAnsi="Cambria Math"/>
@@ -626,13 +614,8 @@
       </w:r>
     </w:p>
     <w:p>
-      <w:proofErr w:type="spellStart"/>
-      <w:r>
-        <w:t>hmac.compare_digest</w:t>
-      </w:r>
-      <w:proofErr w:type="spellEnd"/>
-      <w:r>
-        <w:t>()</w:t>
+      <w:r>
+        <w:t>hmac.compare_digest()</w:t>
       </w:r>
     </w:p>
     <w:p>
@@ -827,15 +810,7 @@
         </w:numPr>
       </w:pPr>
       <w:r>
-        <w:t xml:space="preserve">Includes </w:t>
-      </w:r>
-      <w:proofErr w:type="spellStart"/>
-      <w:r>
-        <w:t>BasicConstraints</w:t>
-      </w:r>
-      <w:proofErr w:type="spellEnd"/>
-      <w:r>
-        <w:t>(ca=True)</w:t>
+        <w:t>Includes BasicConstraints(ca=True)</w:t>
       </w:r>
     </w:p>
     <w:p>
@@ -873,13 +848,8 @@
         </w:numPr>
       </w:pPr>
       <w:r>
-        <w:t>certs/ca/</w:t>
-      </w:r>
-      <w:proofErr w:type="spellStart"/>
-      <w:r>
-        <w:t>ca.key.pem</w:t>
-      </w:r>
-      <w:proofErr w:type="spellEnd"/>
+        <w:t>certs/ca/ca.key.pem</w:t>
+      </w:r>
     </w:p>
     <w:p>
       <w:pPr>
@@ -889,13 +859,8 @@
         </w:numPr>
       </w:pPr>
       <w:r>
-        <w:t>certs/ca/</w:t>
-      </w:r>
-      <w:proofErr w:type="spellStart"/>
-      <w:r>
-        <w:t>ca.cert.pem</w:t>
-      </w:r>
-      <w:proofErr w:type="spellEnd"/>
+        <w:t>certs/ca/ca.cert.pem</w:t>
+      </w:r>
     </w:p>
     <w:p>
       <w:r>
@@ -934,7 +899,6 @@
           <w:numId w:val="55"/>
         </w:numPr>
       </w:pPr>
-      <w:proofErr w:type="spellStart"/>
       <w:r>
         <w:rPr>
           <w:b/>
@@ -942,7 +906,6 @@
         </w:rPr>
         <w:t>server.local</w:t>
       </w:r>
-      <w:proofErr w:type="spellEnd"/>
     </w:p>
     <w:p>
       <w:pPr>
@@ -951,7 +914,6 @@
           <w:numId w:val="55"/>
         </w:numPr>
       </w:pPr>
-      <w:proofErr w:type="spellStart"/>
       <w:r>
         <w:rPr>
           <w:b/>
@@ -959,7 +921,6 @@
         </w:rPr>
         <w:t>client.local</w:t>
       </w:r>
-      <w:proofErr w:type="spellEnd"/>
     </w:p>
     <w:p>
       <w:r>
@@ -996,15 +957,7 @@
         </w:numPr>
       </w:pPr>
       <w:r>
-        <w:t xml:space="preserve">SAN = </w:t>
-      </w:r>
-      <w:proofErr w:type="spellStart"/>
-      <w:r>
-        <w:t>DNSName</w:t>
-      </w:r>
-      <w:proofErr w:type="spellEnd"/>
-      <w:r>
-        <w:t>(CN)</w:t>
+        <w:t>SAN = DNSName(CN)</w:t>
       </w:r>
     </w:p>
     <w:p>
@@ -1042,21 +995,8 @@
         </w:numPr>
       </w:pPr>
       <w:r>
-        <w:t>certs/</w:t>
-      </w:r>
-      <w:proofErr w:type="spellStart"/>
-      <w:r>
-        <w:t>server.key.pem</w:t>
-      </w:r>
-      <w:proofErr w:type="spellEnd"/>
-      <w:r>
-        <w:t>, certs/</w:t>
-      </w:r>
-      <w:proofErr w:type="spellStart"/>
-      <w:r>
-        <w:t>server.cert.pem</w:t>
-      </w:r>
-      <w:proofErr w:type="spellEnd"/>
+        <w:t>certs/server.key.pem, certs/server.cert.pem</w:t>
+      </w:r>
     </w:p>
     <w:p>
       <w:pPr>
@@ -1066,21 +1006,8 @@
         </w:numPr>
       </w:pPr>
       <w:r>
-        <w:t>certs/</w:t>
-      </w:r>
-      <w:proofErr w:type="spellStart"/>
-      <w:r>
-        <w:t>client.key.pem</w:t>
-      </w:r>
-      <w:proofErr w:type="spellEnd"/>
-      <w:r>
-        <w:t>, certs/</w:t>
-      </w:r>
-      <w:proofErr w:type="spellStart"/>
-      <w:r>
-        <w:t>client.cert.pem</w:t>
-      </w:r>
-      <w:proofErr w:type="spellEnd"/>
+        <w:t>certs/client.key.pem, certs/client.cert.pem</w:t>
+      </w:r>
     </w:p>
     <w:p>
       <w:pPr>
@@ -1215,13 +1142,8 @@
       </w:r>
     </w:p>
     <w:p>
-      <w:proofErr w:type="spellStart"/>
-      <w:r>
-        <w:t>validate_peer_certificate_from_bytes</w:t>
-      </w:r>
-      <w:proofErr w:type="spellEnd"/>
-      <w:r>
-        <w:t>() performs:</w:t>
+      <w:r>
+        <w:t>validate_peer_certificate_from_bytes() performs:</w:t>
       </w:r>
     </w:p>
     <w:p>
@@ -1337,13 +1259,8 @@
           <w:numId w:val="60"/>
         </w:numPr>
       </w:pPr>
-      <w:proofErr w:type="spellStart"/>
-      <w:r>
-        <w:t>server.local</w:t>
-      </w:r>
-      <w:proofErr w:type="spellEnd"/>
-      <w:r>
-        <w:t xml:space="preserve"> for server</w:t>
+      <w:r>
+        <w:t>server.local for server</w:t>
       </w:r>
     </w:p>
     <w:p>
@@ -1353,13 +1270,8 @@
           <w:numId w:val="60"/>
         </w:numPr>
       </w:pPr>
-      <w:proofErr w:type="spellStart"/>
-      <w:r>
-        <w:t>client.local</w:t>
-      </w:r>
-      <w:proofErr w:type="spellEnd"/>
-      <w:r>
-        <w:t xml:space="preserve"> for client</w:t>
+      <w:r>
+        <w:t>client.local for client</w:t>
       </w:r>
     </w:p>
     <w:p>
@@ -1531,15 +1443,7 @@
     </w:p>
     <w:p>
       <w:r>
-        <w:t xml:space="preserve">  "</w:t>
-      </w:r>
-      <w:proofErr w:type="spellStart"/>
-      <w:r>
-        <w:t>ts</w:t>
-      </w:r>
-      <w:proofErr w:type="spellEnd"/>
-      <w:r>
-        <w:t>": "&lt;timestamp&gt;"</w:t>
+        <w:t xml:space="preserve">  "ts": "&lt;timestamp&gt;"</w:t>
       </w:r>
     </w:p>
     <w:p>
@@ -1612,15 +1516,7 @@
     </w:p>
     <w:p>
       <w:r>
-        <w:t xml:space="preserve">  "type": "</w:t>
-      </w:r>
-      <w:proofErr w:type="spellStart"/>
-      <w:r>
-        <w:t>hello_ack</w:t>
-      </w:r>
-      <w:proofErr w:type="spellEnd"/>
-      <w:r>
-        <w:t>",</w:t>
+        <w:t xml:space="preserve">  "type": "hello_ack",</w:t>
       </w:r>
     </w:p>
     <w:p>
@@ -1635,15 +1531,7 @@
     </w:p>
     <w:p>
       <w:r>
-        <w:t xml:space="preserve">  "</w:t>
-      </w:r>
-      <w:proofErr w:type="spellStart"/>
-      <w:r>
-        <w:t>ts</w:t>
-      </w:r>
-      <w:proofErr w:type="spellEnd"/>
-      <w:r>
-        <w:t>": "&lt;timestamp&gt;"</w:t>
+        <w:t xml:space="preserve">  "ts": "&lt;timestamp&gt;"</w:t>
       </w:r>
     </w:p>
     <w:p>
@@ -1836,13 +1724,8 @@
             <w:hideMark/>
           </w:tcPr>
           <w:p>
-            <w:proofErr w:type="spellStart"/>
             <w:r>
-              <w:t>now_ms</w:t>
-            </w:r>
-            <w:proofErr w:type="spellEnd"/>
-            <w:r>
-              <w:t>()</w:t>
+              <w:t>now_ms()</w:t>
             </w:r>
           </w:p>
         </w:tc>
@@ -2029,15 +1912,7 @@
       </w:r>
       <w:r>
         <w:br/>
-        <w:t>After mutual authentication via HELLO / HELLO_ACK, the system must establish a temporary symmetric key so that user credentials (username and password) are never transmitted in plaintext. The solution is a temporary Diffie–Hellman (DH) key exchange performed immediately after certificate validation. This creates a shared AES-128 key (</w:t>
-      </w:r>
-      <w:proofErr w:type="spellStart"/>
-      <w:r>
-        <w:t>K_temp</w:t>
-      </w:r>
-      <w:proofErr w:type="spellEnd"/>
-      <w:r>
-        <w:t>) used exclusively to encrypt the registration/login phase.</w:t>
+        <w:t>After mutual authentication via HELLO / HELLO_ACK, the system must establish a temporary symmetric key so that user credentials (username and password) are never transmitted in plaintext. The solution is a temporary Diffie–Hellman (DH) key exchange performed immediately after certificate validation. This creates a shared AES-128 key (K_temp) used exclusively to encrypt the registration/login phase.</w:t>
       </w:r>
     </w:p>
     <w:p>
@@ -2240,15 +2115,7 @@
         </w:numPr>
       </w:pPr>
       <w:r>
-        <w:t xml:space="preserve">Sends A to the server in a </w:t>
-      </w:r>
-      <w:proofErr w:type="spellStart"/>
-      <w:r>
-        <w:t>dh_init</w:t>
-      </w:r>
-      <w:proofErr w:type="spellEnd"/>
-      <w:r>
-        <w:t xml:space="preserve"> message.</w:t>
+        <w:t>Sends A to the server in a dh_init message.</w:t>
       </w:r>
     </w:p>
     <w:p>
@@ -2738,15 +2605,7 @@
         <w:t>client</w:t>
       </w:r>
       <w:r>
-        <w:t xml:space="preserve"> sends a </w:t>
-      </w:r>
-      <w:proofErr w:type="spellStart"/>
-      <w:r>
-        <w:t>dh_init</w:t>
-      </w:r>
-      <w:proofErr w:type="spellEnd"/>
-      <w:r>
-        <w:t xml:space="preserve"> message containing its DH public value.</w:t>
+        <w:t xml:space="preserve"> sends a dh_init message containing its DH public value.</w:t>
       </w:r>
     </w:p>
     <w:p>
@@ -2767,23 +2626,7 @@
         <w:t>server</w:t>
       </w:r>
       <w:r>
-        <w:t xml:space="preserve"> receives </w:t>
-      </w:r>
-      <w:proofErr w:type="spellStart"/>
-      <w:r>
-        <w:t>dh_init</w:t>
-      </w:r>
-      <w:proofErr w:type="spellEnd"/>
-      <w:r>
-        <w:t xml:space="preserve">, computes the shared secret, and replies with </w:t>
-      </w:r>
-      <w:proofErr w:type="spellStart"/>
-      <w:r>
-        <w:t>dh_reply</w:t>
-      </w:r>
-      <w:proofErr w:type="spellEnd"/>
-      <w:r>
-        <w:t xml:space="preserve"> containing its own DH public value.</w:t>
+        <w:t xml:space="preserve"> receives dh_init, computes the shared secret, and replies with dh_reply containing its own DH public value.</w:t>
       </w:r>
     </w:p>
     <w:p>
@@ -2794,15 +2637,7 @@
         </w:numPr>
       </w:pPr>
       <w:r>
-        <w:t xml:space="preserve">Both sides compute </w:t>
-      </w:r>
-      <w:proofErr w:type="spellStart"/>
-      <w:r>
-        <w:t>K_temp</w:t>
-      </w:r>
-      <w:proofErr w:type="spellEnd"/>
-      <w:r>
-        <w:t>, which becomes the temporary symmetric key for encrypted login.</w:t>
+        <w:t>Both sides compute K_temp, which becomes the temporary symmetric key for encrypted login.</w:t>
       </w:r>
     </w:p>
     <w:p>
@@ -2890,15 +2725,7 @@
         <w:t>Forward secrecy (for login)</w:t>
       </w:r>
       <w:r>
-        <w:t xml:space="preserve"> since </w:t>
-      </w:r>
-      <w:proofErr w:type="spellStart"/>
-      <w:r>
-        <w:t>K_temp</w:t>
-      </w:r>
-      <w:proofErr w:type="spellEnd"/>
-      <w:r>
-        <w:t xml:space="preserve"> is discarded after use.</w:t>
+        <w:t xml:space="preserve"> since K_temp is discarded after use.</w:t>
       </w:r>
     </w:p>
     <w:p>
@@ -2925,7 +2752,133 @@
       </w:r>
     </w:p>
     <w:p/>
+    <w:p>
+      <w:r>
+        <w:lastRenderedPageBreak/>
+        <w:br/>
+      </w:r>
+      <w:r>
+        <w:br/>
+      </w:r>
+      <w:r>
+        <w:drawing>
+          <wp:inline distT="0" distB="0" distL="0" distR="0" wp14:anchorId="089191EF" wp14:editId="00097A59">
+            <wp:extent cx="5731510" cy="2780665"/>
+            <wp:effectExtent l="0" t="0" r="2540" b="635"/>
+            <wp:docPr id="595122561" name="Picture 1"/>
+            <wp:cNvGraphicFramePr>
+              <a:graphicFrameLocks xmlns:a="http://schemas.openxmlformats.org/drawingml/2006/main" noChangeAspect="1"/>
+            </wp:cNvGraphicFramePr>
+            <a:graphic xmlns:a="http://schemas.openxmlformats.org/drawingml/2006/main">
+              <a:graphicData uri="http://schemas.openxmlformats.org/drawingml/2006/picture">
+                <pic:pic xmlns:pic="http://schemas.openxmlformats.org/drawingml/2006/picture">
+                  <pic:nvPicPr>
+                    <pic:cNvPr id="595122561" name=""/>
+                    <pic:cNvPicPr/>
+                  </pic:nvPicPr>
+                  <pic:blipFill>
+                    <a:blip r:embed="rId5"/>
+                    <a:stretch>
+                      <a:fillRect/>
+                    </a:stretch>
+                  </pic:blipFill>
+                  <pic:spPr>
+                    <a:xfrm>
+                      <a:off x="0" y="0"/>
+                      <a:ext cx="5731510" cy="2780665"/>
+                    </a:xfrm>
+                    <a:prstGeom prst="rect">
+                      <a:avLst/>
+                    </a:prstGeom>
+                  </pic:spPr>
+                </pic:pic>
+              </a:graphicData>
+            </a:graphic>
+          </wp:inline>
+        </w:drawing>
+      </w:r>
+    </w:p>
     <w:p/>
+    <w:p>
+      <w:r>
+        <w:drawing>
+          <wp:inline distT="0" distB="0" distL="0" distR="0" wp14:anchorId="44D97146" wp14:editId="58667FDB">
+            <wp:extent cx="5731510" cy="3421380"/>
+            <wp:effectExtent l="0" t="0" r="2540" b="7620"/>
+            <wp:docPr id="1481934108" name="Picture 1"/>
+            <wp:cNvGraphicFramePr>
+              <a:graphicFrameLocks xmlns:a="http://schemas.openxmlformats.org/drawingml/2006/main" noChangeAspect="1"/>
+            </wp:cNvGraphicFramePr>
+            <a:graphic xmlns:a="http://schemas.openxmlformats.org/drawingml/2006/main">
+              <a:graphicData uri="http://schemas.openxmlformats.org/drawingml/2006/picture">
+                <pic:pic xmlns:pic="http://schemas.openxmlformats.org/drawingml/2006/picture">
+                  <pic:nvPicPr>
+                    <pic:cNvPr id="1481934108" name=""/>
+                    <pic:cNvPicPr/>
+                  </pic:nvPicPr>
+                  <pic:blipFill>
+                    <a:blip r:embed="rId6"/>
+                    <a:stretch>
+                      <a:fillRect/>
+                    </a:stretch>
+                  </pic:blipFill>
+                  <pic:spPr>
+                    <a:xfrm>
+                      <a:off x="0" y="0"/>
+                      <a:ext cx="5731510" cy="3421380"/>
+                    </a:xfrm>
+                    <a:prstGeom prst="rect">
+                      <a:avLst/>
+                    </a:prstGeom>
+                  </pic:spPr>
+                </pic:pic>
+              </a:graphicData>
+            </a:graphic>
+          </wp:inline>
+        </w:drawing>
+      </w:r>
+    </w:p>
+    <w:p/>
+    <w:p>
+      <w:r>
+        <w:lastRenderedPageBreak/>
+        <w:drawing>
+          <wp:inline distT="0" distB="0" distL="0" distR="0" wp14:anchorId="01FCD9F8" wp14:editId="07588D48">
+            <wp:extent cx="5731510" cy="2781935"/>
+            <wp:effectExtent l="0" t="0" r="2540" b="0"/>
+            <wp:docPr id="1877959009" name="Picture 1"/>
+            <wp:cNvGraphicFramePr>
+              <a:graphicFrameLocks xmlns:a="http://schemas.openxmlformats.org/drawingml/2006/main" noChangeAspect="1"/>
+            </wp:cNvGraphicFramePr>
+            <a:graphic xmlns:a="http://schemas.openxmlformats.org/drawingml/2006/main">
+              <a:graphicData uri="http://schemas.openxmlformats.org/drawingml/2006/picture">
+                <pic:pic xmlns:pic="http://schemas.openxmlformats.org/drawingml/2006/picture">
+                  <pic:nvPicPr>
+                    <pic:cNvPr id="1877959009" name=""/>
+                    <pic:cNvPicPr/>
+                  </pic:nvPicPr>
+                  <pic:blipFill>
+                    <a:blip r:embed="rId7"/>
+                    <a:stretch>
+                      <a:fillRect/>
+                    </a:stretch>
+                  </pic:blipFill>
+                  <pic:spPr>
+                    <a:xfrm>
+                      <a:off x="0" y="0"/>
+                      <a:ext cx="5731510" cy="2781935"/>
+                    </a:xfrm>
+                    <a:prstGeom prst="rect">
+                      <a:avLst/>
+                    </a:prstGeom>
+                  </pic:spPr>
+                </pic:pic>
+              </a:graphicData>
+            </a:graphic>
+          </wp:inline>
+        </w:drawing>
+      </w:r>
+    </w:p>
     <w:sectPr>
       <w:pgSz w:w="11906" w:h="16838"/>
       <w:pgMar w:top="1440" w:right="1440" w:bottom="1440" w:left="1440" w:header="708" w:footer="708" w:gutter="0"/>

</xml_diff>